<commit_message>
New translations email 3 [template] partner email – list of travel documents.docx (Italian)
</commit_message>
<xml_diff>
--- a/public/email/crowdin/translations/it/Email 3 [TEMPLATE] Partner email – list of travel documents.docx
+++ b/public/email/crowdin/translations/it/Email 3 [TEMPLATE] Partner email – list of travel documents.docx
@@ -45,7 +45,7 @@
         <w:pStyle w:val="P68B1DB1-Normal2"/>
       </w:pPr>
       <w:r>
-        <w:t>English</w:t>
+        <w:t>Inglese</w:t>
       </w:r>
     </w:p>
     <w:p/>
@@ -225,7 +225,7 @@
     <w:p/>
     <w:p>
       <w:r>
-        <w:t xml:space="preserve">To confirm your registration, we would require you and one guest of your choice to provide us with:</w:t>
+        <w:t xml:space="preserve">Per confermare la tua iscrizione, richiediamo a te e ad un ospite a tua scelta di inviarci i seguenti documenti:</w:t>
       </w:r>
     </w:p>
     <w:p>
@@ -274,7 +274,7 @@
         </w:rPr>
       </w:pPr>
       <w:r>
-        <w:t xml:space="preserve">A scanned copy of your international passports</w:t>
+        <w:t xml:space="preserve">Una copia scannerizzata dei vostri passaporti internazionali</w:t>
       </w:r>
     </w:p>
     <w:p>
@@ -290,7 +290,7 @@
         </w:rPr>
       </w:pPr>
       <w:r>
-        <w:t xml:space="preserve">Covid-19 vaccination certificates</w:t>
+        <w:t xml:space="preserve">Certificati di vaccinazione Covid-19</w:t>
       </w:r>
       <w:commentRangeEnd w:id="0"/>
       <w:r>
@@ -372,7 +372,7 @@
         <w:ind w:left="0" w:firstLine="0"/>
       </w:pPr>
       <w:r>
-        <w:t xml:space="preserve">Your country manager will be in touch to confirm your booking or request any other relevant details. </w:t>
+        <w:t xml:space="preserve">Il tuo country manager si metterà in contatto con te per confermare la tua prenotazione o per richiedere altre informazioni rilevanti. </w:t>
       </w:r>
     </w:p>
     <w:p>
@@ -380,7 +380,7 @@
         <w:spacing w:before="200" w:lineRule="auto"/>
       </w:pPr>
       <w:r>
-        <w:t xml:space="preserve">Our event package offers you and your guest: </w:t>
+        <w:t xml:space="preserve">Il nostro pacchetto evento offre a te e ai tuoi ospiti: </w:t>
       </w:r>
     </w:p>
     <w:p>
@@ -394,7 +394,7 @@
       </w:pPr>
       <w:commentRangeStart w:id="3"/>
       <w:r>
-        <w:t xml:space="preserve">Flight tickets </w:t>
+        <w:t xml:space="preserve">Biglietti aerei </w:t>
       </w:r>
     </w:p>
     <w:p>
@@ -407,7 +407,7 @@
         <w:ind w:left="720" w:hanging="360"/>
       </w:pPr>
       <w:r>
-        <w:t xml:space="preserve">Travel insurance </w:t>
+        <w:t xml:space="preserve">Assicurazione di viaggio </w:t>
       </w:r>
     </w:p>
     <w:p>
@@ -420,7 +420,7 @@
         <w:ind w:left="720" w:hanging="360"/>
       </w:pPr>
       <w:r>
-        <w:t xml:space="preserve">Airport – Hotel – Airport transfer </w:t>
+        <w:t xml:space="preserve">Aeroporto - Hotel - Trasferimento dall'aeroporto </w:t>
       </w:r>
     </w:p>
     <w:p>
@@ -437,7 +437,7 @@
         <w:pStyle w:val="P68B1DB1-Normal4"/>
       </w:pPr>
       <w:r>
-        <w:t xml:space="preserve">One hotel room for you and your guest / Two hotel rooms for you and your guest</w:t>
+        <w:t xml:space="preserve">Una camera d'albergo per te e il tuo ospite / Due camere d'albergo per te e il tuo ospite</w:t>
       </w:r>
     </w:p>
     <w:p>
@@ -500,7 +500,7 @@
         <w:ind w:left="720" w:hanging="360"/>
       </w:pPr>
       <w:r>
-        <w:t xml:space="preserve">Meals (Breakfast, lunch, and dinner)</w:t>
+        <w:t xml:space="preserve">Pasti (colazione, pranzo e cena)</w:t>
       </w:r>
     </w:p>
     <w:p>
@@ -534,7 +534,7 @@
         <w:ind w:left="0" w:firstLine="0"/>
       </w:pPr>
       <w:r>
-        <w:t xml:space="preserve">We will send you a confirmation letter before your departure date with the event agenda and information about your flights, transportation, and accommodation. </w:t>
+        <w:t xml:space="preserve">Ti invieremo una lettera di conferma prima della data di partenza con l'agenda dell'evento e le informazioni su voli, trasporto e alloggio. </w:t>
       </w:r>
     </w:p>
     <w:p>
@@ -624,7 +624,7 @@
         <w:ind w:left="0" w:firstLine="0"/>
       </w:pPr>
       <w:r>
-        <w:t xml:space="preserve">We look forward to seeing you soon.</w:t>
+        <w:t xml:space="preserve">Speriamo di vederti presto.</w:t>
       </w:r>
     </w:p>
     <w:sectPr>

</xml_diff>